<commit_message>
docker & docker-compose added, eslint fixed.
</commit_message>
<xml_diff>
--- a/report.docx
+++ b/report.docx
@@ -272,15 +272,12 @@
       <w:r>
         <w:tab/>
       </w:r>
-      <w:proofErr w:type="spellStart"/>
-      <w:r>
-        <w:t>Бурлин</w:t>
-      </w:r>
-      <w:proofErr w:type="spellEnd"/>
-      <w:r>
-        <w:t xml:space="preserve"> В.В.</w:t>
+      <w:bookmarkStart w:id="0" w:name="_GoBack"/>
+      <w:r>
+        <w:t>Елисеев Н.П.</w:t>
       </w:r>
     </w:p>
+    <w:bookmarkEnd w:id="0"/>
     <w:p>
       <w:pPr>
         <w:tabs>
@@ -712,28 +709,41 @@
         </w:rPr>
         <w:t xml:space="preserve">                                </w:t>
       </w:r>
-      <w:proofErr w:type="spellStart"/>
       <w:r>
         <w:rPr>
           <w:b/>
           <w:sz w:val="24"/>
         </w:rPr>
-        <w:t>Бурлину</w:t>
-      </w:r>
-      <w:proofErr w:type="spellEnd"/>
+        <w:t>Елисееву Н.П.</w:t>
+      </w:r>
       <w:r>
         <w:rPr>
           <w:b/>
           <w:sz w:val="24"/>
         </w:rPr>
-        <w:t xml:space="preserve"> В.В.  </w:t>
+        <w:t xml:space="preserve">  </w:t>
       </w:r>
       <w:r>
         <w:rPr>
           <w:b/>
           <w:sz w:val="24"/>
         </w:rPr>
-        <w:t xml:space="preserve">                </w:t>
+        <w:t xml:space="preserve">       </w:t>
+      </w:r>
+      <w:r>
+        <w:rPr>
+          <w:rFonts w:asciiTheme="minorHAnsi" w:hAnsiTheme="minorHAnsi"/>
+          <w:b/>
+          <w:sz w:val="24"/>
+        </w:rPr>
+        <w:t xml:space="preserve"> </w:t>
+      </w:r>
+      <w:r>
+        <w:rPr>
+          <w:b/>
+          <w:sz w:val="24"/>
+        </w:rPr>
+        <w:t xml:space="preserve">      </w:t>
       </w:r>
       <w:r>
         <w:rPr>
@@ -2544,22 +2554,14 @@
         </w:rPr>
         <w:t>/</w:t>
       </w:r>
+      <w:proofErr w:type="spellStart"/>
       <w:r>
         <w:rPr>
           <w:i/>
           <w:sz w:val="24"/>
           <w:u w:val="single"/>
         </w:rPr>
-        <w:t xml:space="preserve">В.В. </w:t>
-      </w:r>
-      <w:proofErr w:type="spellStart"/>
-      <w:r>
-        <w:rPr>
-          <w:i/>
-          <w:sz w:val="24"/>
-          <w:u w:val="single"/>
-        </w:rPr>
-        <w:t>Бурлин</w:t>
+        <w:t>Н.П.Елисеев</w:t>
       </w:r>
       <w:proofErr w:type="spellEnd"/>
       <w:r>
@@ -3365,25 +3367,17 @@
           <w:p>
             <w:pPr>
               <w:rPr>
+                <w:rFonts w:asciiTheme="minorHAnsi" w:hAnsiTheme="minorHAnsi"/>
                 <w:color w:val="000000" w:themeColor="text1"/>
                 <w:sz w:val="24"/>
               </w:rPr>
             </w:pPr>
-            <w:proofErr w:type="spellStart"/>
             <w:r>
               <w:rPr>
                 <w:color w:val="000000" w:themeColor="text1"/>
                 <w:sz w:val="24"/>
               </w:rPr>
-              <w:t>Бурлин</w:t>
-            </w:r>
-            <w:proofErr w:type="spellEnd"/>
-            <w:r>
-              <w:rPr>
-                <w:color w:val="000000" w:themeColor="text1"/>
-                <w:sz w:val="24"/>
-              </w:rPr>
-              <w:t xml:space="preserve"> В.В.</w:t>
+              <w:t>Елисеев Н.П.</w:t>
             </w:r>
           </w:p>
         </w:tc>
@@ -3440,17 +3434,7 @@
                 <w:sz w:val="24"/>
                 <w:szCs w:val="28"/>
               </w:rPr>
-              <w:t xml:space="preserve">Приложение записи на прием к врачу для информационной системы медицинских </w:t>
-            </w:r>
-            <w:bookmarkStart w:id="0" w:name="_GoBack"/>
-            <w:bookmarkEnd w:id="0"/>
-            <w:r>
-              <w:rPr>
-                <w:color w:val="000000" w:themeColor="text1"/>
-                <w:sz w:val="24"/>
-                <w:szCs w:val="28"/>
-              </w:rPr>
-              <w:t>организаций города</w:t>
+              <w:t>Приложение записи на прием к врачу для информационной системы медицинских организаций города</w:t>
             </w:r>
             <w:r>
               <w:rPr>
@@ -5884,27 +5868,14 @@
       <w:r>
         <w:t xml:space="preserve">Рисунок </w:t>
       </w:r>
-      <w:r>
-        <w:fldChar w:fldCharType="begin"/>
-      </w:r>
-      <w:r>
-        <w:instrText xml:space="preserve"> SEQ Рисунок \* ARABIC </w:instrText>
-      </w:r>
-      <w:r>
-        <w:fldChar w:fldCharType="separate"/>
-      </w:r>
-      <w:r>
-        <w:rPr>
-          <w:noProof/>
-        </w:rPr>
-        <w:t>1</w:t>
-      </w:r>
-      <w:r>
-        <w:rPr>
-          <w:noProof/>
-        </w:rPr>
-        <w:fldChar w:fldCharType="end"/>
-      </w:r>
+      <w:fldSimple w:instr=" SEQ Рисунок \* ARABIC ">
+        <w:r>
+          <w:rPr>
+            <w:noProof/>
+          </w:rPr>
+          <w:t>1</w:t>
+        </w:r>
+      </w:fldSimple>
       <w:r>
         <w:t xml:space="preserve"> – </w:t>
       </w:r>
@@ -6107,11 +6078,7 @@
         <w:pStyle w:val="a0"/>
       </w:pPr>
       <w:r>
-        <w:t xml:space="preserve">Страница просмотра информации о докторе должна содержать подробную информацию о соответствующем специалисте. Также на этой странице должно быть представлено расписание доктора в виде таблицы. Элементы таблицы должны представлять собой интерактивные элементы, </w:t>
-      </w:r>
-      <w:r>
-        <w:lastRenderedPageBreak/>
-        <w:t>нажимая на которые пользователь сможет записываться на прием, отменять запись на прием и т.д.</w:t>
+        <w:t>Страница просмотра информации о докторе должна содержать подробную информацию о соответствующем специалисте. Также на этой странице должно быть представлено расписание доктора в виде таблицы. Элементы таблицы должны представлять собой интерактивные элементы, нажимая на которые пользователь сможет записываться на прием, отменять запись на прием и т.д.</w:t>
       </w:r>
       <w:r>
         <w:tab/>
@@ -6128,6 +6095,7 @@
         </w:rPr>
       </w:pPr>
       <w:r>
+        <w:lastRenderedPageBreak/>
         <w:t xml:space="preserve">Для реализации описанных </w:t>
       </w:r>
       <w:r>
@@ -6391,27 +6359,14 @@
       <w:r>
         <w:t xml:space="preserve">Рисунок </w:t>
       </w:r>
-      <w:r>
-        <w:fldChar w:fldCharType="begin"/>
-      </w:r>
-      <w:r>
-        <w:instrText xml:space="preserve"> SEQ Рисунок \* ARABIC </w:instrText>
-      </w:r>
-      <w:r>
-        <w:fldChar w:fldCharType="separate"/>
-      </w:r>
-      <w:r>
-        <w:rPr>
-          <w:noProof/>
-        </w:rPr>
-        <w:t>2</w:t>
-      </w:r>
-      <w:r>
-        <w:rPr>
-          <w:noProof/>
-        </w:rPr>
-        <w:fldChar w:fldCharType="end"/>
-      </w:r>
+      <w:fldSimple w:instr=" SEQ Рисунок \* ARABIC ">
+        <w:r>
+          <w:rPr>
+            <w:noProof/>
+          </w:rPr>
+          <w:t>2</w:t>
+        </w:r>
+      </w:fldSimple>
       <w:r>
         <w:t xml:space="preserve"> –</w:t>
       </w:r>
@@ -6796,22 +6751,22 @@
         <w:t>Очевидно, что и</w:t>
       </w:r>
       <w:r>
-        <w:t xml:space="preserve">спользование любой ORM </w:t>
+        <w:t>спользование любой ORM увеличивает накладные расходы, улучшая при этом</w:t>
+      </w:r>
+      <w:r>
+        <w:t xml:space="preserve"> </w:t>
+      </w:r>
+      <w:proofErr w:type="spellStart"/>
+      <w:r>
+        <w:t>поддерживаемость</w:t>
+      </w:r>
+      <w:proofErr w:type="spellEnd"/>
+      <w:r>
+        <w:t xml:space="preserve"> кода. </w:t>
       </w:r>
       <w:r>
         <w:lastRenderedPageBreak/>
-        <w:t>увеличивает накладные расходы, улучшая при этом</w:t>
-      </w:r>
-      <w:r>
-        <w:t xml:space="preserve"> </w:t>
-      </w:r>
-      <w:proofErr w:type="spellStart"/>
-      <w:r>
-        <w:t>поддерживаемость</w:t>
-      </w:r>
-      <w:proofErr w:type="spellEnd"/>
-      <w:r>
-        <w:t xml:space="preserve"> кода. Однако </w:t>
+        <w:t xml:space="preserve">Однако </w:t>
       </w:r>
       <w:proofErr w:type="spellStart"/>
       <w:r>
@@ -7042,27 +6997,14 @@
       <w:r>
         <w:t xml:space="preserve">Рисунок </w:t>
       </w:r>
-      <w:r>
-        <w:fldChar w:fldCharType="begin"/>
-      </w:r>
-      <w:r>
-        <w:instrText xml:space="preserve"> SEQ Рисунок \* ARABIC </w:instrText>
-      </w:r>
-      <w:r>
-        <w:fldChar w:fldCharType="separate"/>
-      </w:r>
-      <w:r>
-        <w:rPr>
-          <w:noProof/>
-        </w:rPr>
-        <w:t>3</w:t>
-      </w:r>
-      <w:r>
-        <w:rPr>
-          <w:noProof/>
-        </w:rPr>
-        <w:fldChar w:fldCharType="end"/>
-      </w:r>
+      <w:fldSimple w:instr=" SEQ Рисунок \* ARABIC ">
+        <w:r>
+          <w:rPr>
+            <w:noProof/>
+          </w:rPr>
+          <w:t>3</w:t>
+        </w:r>
+      </w:fldSimple>
       <w:r>
         <w:t xml:space="preserve"> – Объект</w:t>
       </w:r>
@@ -7605,27 +7547,14 @@
       <w:r>
         <w:t xml:space="preserve">Рисунок </w:t>
       </w:r>
-      <w:r>
-        <w:fldChar w:fldCharType="begin"/>
-      </w:r>
-      <w:r>
-        <w:instrText xml:space="preserve"> SEQ Рисунок \* ARABIC </w:instrText>
-      </w:r>
-      <w:r>
-        <w:fldChar w:fldCharType="separate"/>
-      </w:r>
-      <w:r>
-        <w:rPr>
-          <w:noProof/>
-        </w:rPr>
-        <w:t>4</w:t>
-      </w:r>
-      <w:r>
-        <w:rPr>
-          <w:noProof/>
-        </w:rPr>
-        <w:fldChar w:fldCharType="end"/>
-      </w:r>
+      <w:fldSimple w:instr=" SEQ Рисунок \* ARABIC ">
+        <w:r>
+          <w:rPr>
+            <w:noProof/>
+          </w:rPr>
+          <w:t>4</w:t>
+        </w:r>
+      </w:fldSimple>
       <w:r>
         <w:t xml:space="preserve"> - Диаграмма классов веб-сервера</w:t>
       </w:r>
@@ -8216,27 +8145,14 @@
       <w:r>
         <w:t xml:space="preserve">Рисунок </w:t>
       </w:r>
-      <w:r>
-        <w:fldChar w:fldCharType="begin"/>
-      </w:r>
-      <w:r>
-        <w:instrText xml:space="preserve"> SEQ Рисунок \* ARABIC </w:instrText>
-      </w:r>
-      <w:r>
-        <w:fldChar w:fldCharType="separate"/>
-      </w:r>
-      <w:r>
-        <w:rPr>
-          <w:noProof/>
-        </w:rPr>
-        <w:t>5</w:t>
-      </w:r>
-      <w:r>
-        <w:rPr>
-          <w:noProof/>
-        </w:rPr>
-        <w:fldChar w:fldCharType="end"/>
-      </w:r>
+      <w:fldSimple w:instr=" SEQ Рисунок \* ARABIC ">
+        <w:r>
+          <w:rPr>
+            <w:noProof/>
+          </w:rPr>
+          <w:t>5</w:t>
+        </w:r>
+      </w:fldSimple>
       <w:r>
         <w:t xml:space="preserve"> – Диаграмма компонентов</w:t>
       </w:r>
@@ -8634,27 +8550,14 @@
       <w:r>
         <w:t xml:space="preserve">Рисунок </w:t>
       </w:r>
-      <w:r>
-        <w:fldChar w:fldCharType="begin"/>
-      </w:r>
-      <w:r>
-        <w:instrText xml:space="preserve"> SEQ Рисунок \* ARABIC </w:instrText>
-      </w:r>
-      <w:r>
-        <w:fldChar w:fldCharType="separate"/>
-      </w:r>
-      <w:r>
-        <w:rPr>
-          <w:noProof/>
-        </w:rPr>
-        <w:t>6</w:t>
-      </w:r>
-      <w:r>
-        <w:rPr>
-          <w:noProof/>
-        </w:rPr>
-        <w:fldChar w:fldCharType="end"/>
-      </w:r>
+      <w:fldSimple w:instr=" SEQ Рисунок \* ARABIC ">
+        <w:r>
+          <w:rPr>
+            <w:noProof/>
+          </w:rPr>
+          <w:t>6</w:t>
+        </w:r>
+      </w:fldSimple>
       <w:r>
         <w:t xml:space="preserve"> – </w:t>
       </w:r>
@@ -8872,27 +8775,14 @@
       <w:r>
         <w:t xml:space="preserve">Рисунок </w:t>
       </w:r>
-      <w:r>
-        <w:fldChar w:fldCharType="begin"/>
-      </w:r>
-      <w:r>
-        <w:instrText xml:space="preserve"> SEQ Рисунок \* ARABIC </w:instrText>
-      </w:r>
-      <w:r>
-        <w:fldChar w:fldCharType="separate"/>
-      </w:r>
-      <w:r>
-        <w:rPr>
-          <w:noProof/>
-        </w:rPr>
-        <w:t>7</w:t>
-      </w:r>
-      <w:r>
-        <w:rPr>
-          <w:noProof/>
-        </w:rPr>
-        <w:fldChar w:fldCharType="end"/>
-      </w:r>
+      <w:fldSimple w:instr=" SEQ Рисунок \* ARABIC ">
+        <w:r>
+          <w:rPr>
+            <w:noProof/>
+          </w:rPr>
+          <w:t>7</w:t>
+        </w:r>
+      </w:fldSimple>
       <w:r>
         <w:t xml:space="preserve"> – Физическая модель базы данных</w:t>
       </w:r>
@@ -9823,7 +9713,6 @@
         <w:pStyle w:val="TABLENAME"/>
       </w:pPr>
       <w:r>
-        <w:lastRenderedPageBreak/>
         <w:t>Продолжение таблицы 1</w:t>
       </w:r>
     </w:p>
@@ -9870,6 +9759,7 @@
                 <w:b/>
                 <w:sz w:val="24"/>
               </w:rPr>
+              <w:lastRenderedPageBreak/>
               <w:t>Вариант использования</w:t>
             </w:r>
           </w:p>
@@ -11489,16 +11379,16 @@
         <w:tblLook w:val="04A0" w:firstRow="1" w:lastRow="0" w:firstColumn="1" w:lastColumn="0" w:noHBand="0" w:noVBand="1"/>
       </w:tblPr>
       <w:tblGrid>
-        <w:gridCol w:w="1137"/>
+        <w:gridCol w:w="1136"/>
         <w:gridCol w:w="687"/>
-        <w:gridCol w:w="1397"/>
+        <w:gridCol w:w="1398"/>
         <w:gridCol w:w="1051"/>
         <w:gridCol w:w="1299"/>
-        <w:gridCol w:w="1088"/>
-        <w:gridCol w:w="679"/>
-        <w:gridCol w:w="1407"/>
-        <w:gridCol w:w="1133"/>
-        <w:gridCol w:w="4908"/>
+        <w:gridCol w:w="1090"/>
+        <w:gridCol w:w="680"/>
+        <w:gridCol w:w="1409"/>
+        <w:gridCol w:w="1131"/>
+        <w:gridCol w:w="4905"/>
       </w:tblGrid>
       <w:tr>
         <w:trPr>
@@ -12530,6 +12420,14 @@
                 <w:szCs w:val="20"/>
               </w:rPr>
               <w:br/>
+            </w:r>
+            <w:r>
+              <w:rPr>
+                <w:rFonts w:ascii="Arial" w:hAnsi="Arial" w:cs="Arial"/>
+                <w:sz w:val="20"/>
+                <w:szCs w:val="20"/>
+              </w:rPr>
+              <w:lastRenderedPageBreak/>
               <w:t xml:space="preserve">    "</w:t>
             </w:r>
             <w:proofErr w:type="spellStart"/>
@@ -14045,6 +13943,7 @@
                 <w:sz w:val="20"/>
                 <w:szCs w:val="20"/>
               </w:rPr>
+              <w:lastRenderedPageBreak/>
               <w:t>Организации</w:t>
             </w:r>
           </w:p>
@@ -14937,6 +14836,7 @@
                 <w:sz w:val="20"/>
                 <w:szCs w:val="20"/>
               </w:rPr>
+              <w:lastRenderedPageBreak/>
               <w:t>Отделения</w:t>
             </w:r>
           </w:p>
@@ -15488,6 +15388,7 @@
                 <w:sz w:val="20"/>
                 <w:szCs w:val="20"/>
               </w:rPr>
+              <w:lastRenderedPageBreak/>
               <w:t>Пользователи</w:t>
             </w:r>
           </w:p>
@@ -18837,6 +18738,33 @@
                 <w:szCs w:val="20"/>
               </w:rPr>
               <w:br/>
+              <w:t xml:space="preserve">    "</w:t>
+            </w:r>
+            <w:proofErr w:type="spellStart"/>
+            <w:r>
+              <w:rPr>
+                <w:rFonts w:ascii="Arial" w:hAnsi="Arial" w:cs="Arial"/>
+                <w:sz w:val="20"/>
+                <w:szCs w:val="20"/>
+              </w:rPr>
+              <w:t>secondName</w:t>
+            </w:r>
+            <w:proofErr w:type="spellEnd"/>
+            <w:r>
+              <w:rPr>
+                <w:rFonts w:ascii="Arial" w:hAnsi="Arial" w:cs="Arial"/>
+                <w:sz w:val="20"/>
+                <w:szCs w:val="20"/>
+              </w:rPr>
+              <w:t>": "...",</w:t>
+            </w:r>
+            <w:r>
+              <w:rPr>
+                <w:rFonts w:ascii="Arial" w:hAnsi="Arial" w:cs="Arial"/>
+                <w:sz w:val="20"/>
+                <w:szCs w:val="20"/>
+              </w:rPr>
+              <w:br/>
             </w:r>
             <w:r>
               <w:rPr>
@@ -18845,33 +18773,6 @@
                 <w:szCs w:val="20"/>
               </w:rPr>
               <w:lastRenderedPageBreak/>
-              <w:t xml:space="preserve">    "</w:t>
-            </w:r>
-            <w:proofErr w:type="spellStart"/>
-            <w:r>
-              <w:rPr>
-                <w:rFonts w:ascii="Arial" w:hAnsi="Arial" w:cs="Arial"/>
-                <w:sz w:val="20"/>
-                <w:szCs w:val="20"/>
-              </w:rPr>
-              <w:t>secondName</w:t>
-            </w:r>
-            <w:proofErr w:type="spellEnd"/>
-            <w:r>
-              <w:rPr>
-                <w:rFonts w:ascii="Arial" w:hAnsi="Arial" w:cs="Arial"/>
-                <w:sz w:val="20"/>
-                <w:szCs w:val="20"/>
-              </w:rPr>
-              <w:t>": "...",</w:t>
-            </w:r>
-            <w:r>
-              <w:rPr>
-                <w:rFonts w:ascii="Arial" w:hAnsi="Arial" w:cs="Arial"/>
-                <w:sz w:val="20"/>
-                <w:szCs w:val="20"/>
-              </w:rPr>
-              <w:br/>
               <w:t xml:space="preserve">    "</w:t>
             </w:r>
             <w:proofErr w:type="spellStart"/>
@@ -20844,6 +20745,7 @@
                 <w:sz w:val="20"/>
                 <w:szCs w:val="20"/>
               </w:rPr>
+              <w:lastRenderedPageBreak/>
               <w:t>пытаестя</w:t>
             </w:r>
             <w:proofErr w:type="spellEnd"/>
@@ -21500,27 +21402,14 @@
       <w:r>
         <w:t>.</w:t>
       </w:r>
-      <w:r>
-        <w:fldChar w:fldCharType="begin"/>
-      </w:r>
-      <w:r>
-        <w:instrText xml:space="preserve"> SEQ Рисунок_А \* ARABIC </w:instrText>
-      </w:r>
-      <w:r>
-        <w:fldChar w:fldCharType="separate"/>
-      </w:r>
-      <w:r>
-        <w:rPr>
-          <w:noProof/>
-        </w:rPr>
-        <w:t>1</w:t>
-      </w:r>
-      <w:r>
-        <w:rPr>
-          <w:noProof/>
-        </w:rPr>
-        <w:fldChar w:fldCharType="end"/>
-      </w:r>
+      <w:fldSimple w:instr=" SEQ Рисунок_А \* ARABIC ">
+        <w:r>
+          <w:rPr>
+            <w:noProof/>
+          </w:rPr>
+          <w:t>1</w:t>
+        </w:r>
+      </w:fldSimple>
       <w:r>
         <w:t xml:space="preserve"> – Главная страница</w:t>
       </w:r>
@@ -22064,7 +21953,7 @@
           <w:rPr>
             <w:noProof/>
           </w:rPr>
-          <w:t>5</w:t>
+          <w:t>4</w:t>
         </w:r>
         <w:r>
           <w:fldChar w:fldCharType="end"/>
@@ -29289,7 +29178,7 @@
 </file>
 
 <file path=customXml/itemProps1.xml><?xml version="1.0" encoding="utf-8"?>
-<ds:datastoreItem xmlns:ds="http://schemas.openxmlformats.org/officeDocument/2006/customXml" ds:itemID="{84842245-7AB8-4424-8719-2084DB092C25}">
+<ds:datastoreItem xmlns:ds="http://schemas.openxmlformats.org/officeDocument/2006/customXml" ds:itemID="{DD665BAA-8544-4B08-8AE1-0A30A3D8453C}">
   <ds:schemaRefs>
     <ds:schemaRef ds:uri="http://schemas.openxmlformats.org/officeDocument/2006/bibliography"/>
   </ds:schemaRefs>

</xml_diff>